<commit_message>
working on skeletonizing extracted images
</commit_message>
<xml_diff>
--- a/Literature/related-work.docx
+++ b/Literature/related-work.docx
@@ -9,7 +9,13 @@
     </w:p>
     <w:p>
       <w:r>
-        <w:t>Classifiers that have been used: CNN, SVM, random forest, KNN, Naïve Bayes</w:t>
+        <w:t xml:space="preserve">Classifiers that have been used: CNN, SVM, random forest, </w:t>
+      </w:r>
+      <w:r>
+        <w:t xml:space="preserve">OPF, </w:t>
+      </w:r>
+      <w:r>
+        <w:t>KNN, Naïve Bayes</w:t>
       </w:r>
     </w:p>
     <w:p>

</xml_diff>